<commit_message>
"adding tasks to be completed"
</commit_message>
<xml_diff>
--- a/My First Dynamic Web Project/Documents/CST8218 Project Proposal.docx
+++ b/My First Dynamic Web Project/Documents/CST8218 Project Proposal.docx
@@ -15,9 +15,11 @@
       <w:r>
         <w:t xml:space="preserve"> for  </w:t>
       </w:r>
+      <w:proofErr w:type="spellStart"/>
       <w:r>
         <w:t>BlogShare</w:t>
       </w:r>
+      <w:proofErr w:type="spellEnd"/>
     </w:p>
     <w:p/>
     <w:p>
@@ -27,9 +29,11 @@
       <w:r>
         <w:t xml:space="preserve">Vincent </w:t>
       </w:r>
+      <w:proofErr w:type="spellStart"/>
       <w:r>
         <w:t>Quirion</w:t>
       </w:r>
+      <w:proofErr w:type="spellEnd"/>
     </w:p>
     <w:p>
       <w:r>
@@ -46,8 +50,13 @@
         <w:t>an</w:t>
       </w:r>
       <w:r>
-        <w:t xml:space="preserve"> Litwinski</w:t>
-      </w:r>
+        <w:t xml:space="preserve"> </w:t>
+      </w:r>
+      <w:proofErr w:type="spellStart"/>
+      <w:r>
+        <w:t>Litwinski</w:t>
+      </w:r>
+      <w:proofErr w:type="spellEnd"/>
     </w:p>
     <w:p>
       <w:r>
@@ -55,13 +64,26 @@
       </w:r>
       <w:r>
         <w:tab/>
-        <w:t xml:space="preserve">      Derek Roesner</w:t>
-      </w:r>
-    </w:p>
-    <w:p/>
-    <w:p>
-      <w:r>
-        <w:t>The purpose of BlogShare is to provide an</w:t>
+        <w:t xml:space="preserve">      Derek </w:t>
+      </w:r>
+      <w:proofErr w:type="spellStart"/>
+      <w:r>
+        <w:t>Roesner</w:t>
+      </w:r>
+      <w:proofErr w:type="spellEnd"/>
+    </w:p>
+    <w:p/>
+    <w:p>
+      <w:r>
+        <w:t xml:space="preserve">The purpose of </w:t>
+      </w:r>
+      <w:proofErr w:type="spellStart"/>
+      <w:r>
+        <w:t>BlogShare</w:t>
+      </w:r>
+      <w:proofErr w:type="spellEnd"/>
+      <w:r>
+        <w:t xml:space="preserve"> is to provide an</w:t>
       </w:r>
       <w:r>
         <w:t xml:space="preserve"> online</w:t>
@@ -82,7 +104,15 @@
     <w:p/>
     <w:p>
       <w:r>
-        <w:t>Each BlogShare user can create content</w:t>
+        <w:t xml:space="preserve">Each </w:t>
+      </w:r>
+      <w:proofErr w:type="spellStart"/>
+      <w:r>
+        <w:t>BlogShare</w:t>
+      </w:r>
+      <w:proofErr w:type="spellEnd"/>
+      <w:r>
+        <w:t xml:space="preserve"> user can create content</w:t>
       </w:r>
       <w:r>
         <w:t xml:space="preserve"> in the form of b</w:t>
@@ -151,7 +181,15 @@
         <w:t>s permission</w:t>
       </w:r>
       <w:r>
-        <w:t xml:space="preserve"> to edit either individual posts within their </w:t>
+        <w:t xml:space="preserve"> to edit either individual </w:t>
+      </w:r>
+      <w:proofErr w:type="gramStart"/>
+      <w:r>
+        <w:t>posts</w:t>
+      </w:r>
+      <w:proofErr w:type="gramEnd"/>
+      <w:r>
+        <w:t xml:space="preserve"> within their </w:t>
       </w:r>
       <w:r>
         <w:t>blog</w:t>
@@ -205,7 +243,15 @@
     </w:p>
     <w:p>
       <w:r>
-        <w:t xml:space="preserve">             as editable by all users, and other posts as editable by individual users. </w:t>
+        <w:t xml:space="preserve">             </w:t>
+      </w:r>
+      <w:proofErr w:type="gramStart"/>
+      <w:r>
+        <w:t>as</w:t>
+      </w:r>
+      <w:proofErr w:type="gramEnd"/>
+      <w:r>
+        <w:t xml:space="preserve"> editable by all users, and other posts as editable by individual users. </w:t>
       </w:r>
     </w:p>
     <w:p/>
@@ -228,7 +274,14 @@
     <w:p>
       <w:r>
         <w:tab/>
-        <w:t xml:space="preserve">users, then make certain posts read-only for all users. </w:t>
+      </w:r>
+      <w:proofErr w:type="gramStart"/>
+      <w:r>
+        <w:t>users</w:t>
+      </w:r>
+      <w:proofErr w:type="gramEnd"/>
+      <w:r>
+        <w:t xml:space="preserve">, then make certain posts read-only for all users. </w:t>
       </w:r>
     </w:p>
     <w:p/>
@@ -247,7 +300,15 @@
         <w:t xml:space="preserve"> mind,</w:t>
       </w:r>
       <w:r>
-        <w:t xml:space="preserve"> a goal of BlogShare is to</w:t>
+        <w:t xml:space="preserve"> a goal of </w:t>
+      </w:r>
+      <w:proofErr w:type="spellStart"/>
+      <w:r>
+        <w:t>BlogShare</w:t>
+      </w:r>
+      <w:proofErr w:type="spellEnd"/>
+      <w:r>
+        <w:t xml:space="preserve"> is to</w:t>
       </w:r>
       <w:r>
         <w:t xml:space="preserve"> encourage creative collaborati</w:t>
@@ -256,7 +317,15 @@
         <w:t>on</w:t>
       </w:r>
       <w:r>
-        <w:t xml:space="preserve"> of content, meaning BlogShare is best experienced when users allow their content to be edited by other users. </w:t>
+        <w:t xml:space="preserve"> of content, meaning </w:t>
+      </w:r>
+      <w:proofErr w:type="spellStart"/>
+      <w:r>
+        <w:t>BlogShare</w:t>
+      </w:r>
+      <w:proofErr w:type="spellEnd"/>
+      <w:r>
+        <w:t xml:space="preserve"> is best experienced when users allow their content to be edited by other users. </w:t>
       </w:r>
     </w:p>
     <w:p/>
@@ -265,10 +334,18 @@
         <w:t>Collaboration will unavoidably lead to un</w:t>
       </w:r>
       <w:r>
-        <w:t>wanted edits on user</w:t>
-      </w:r>
-      <w:r>
-        <w:t>s content</w:t>
+        <w:t xml:space="preserve">wanted edits on </w:t>
+      </w:r>
+      <w:proofErr w:type="gramStart"/>
+      <w:r>
+        <w:t>user</w:t>
+      </w:r>
+      <w:r>
+        <w:t>s</w:t>
+      </w:r>
+      <w:proofErr w:type="gramEnd"/>
+      <w:r>
+        <w:t xml:space="preserve"> content</w:t>
       </w:r>
       <w:r>
         <w:t>.</w:t>
@@ -282,11 +359,16 @@
         <w:t>To remedy this problem</w:t>
       </w:r>
       <w:r>
-        <w:t xml:space="preserve"> a</w:t>
+        <w:t xml:space="preserve"> </w:t>
+      </w:r>
+      <w:proofErr w:type="spellStart"/>
+      <w:r>
+        <w:t>a</w:t>
       </w:r>
       <w:r>
         <w:t>n</w:t>
       </w:r>
+      <w:proofErr w:type="spellEnd"/>
       <w:r>
         <w:t xml:space="preserve"> edit history will be mai</w:t>
       </w:r>
@@ -308,9 +390,11 @@
     </w:p>
     <w:p/>
     <w:p>
+      <w:proofErr w:type="spellStart"/>
       <w:r>
         <w:t>BlogShare</w:t>
       </w:r>
+      <w:proofErr w:type="spellEnd"/>
       <w:r>
         <w:t xml:space="preserve"> will be disp</w:t>
       </w:r>
@@ -328,8 +412,15 @@
     <w:p/>
     <w:p>
       <w:r>
-        <w:lastRenderedPageBreak/>
-        <w:t xml:space="preserve">The layout for BlogShare consists of the following files. </w:t>
+        <w:t xml:space="preserve">The layout for </w:t>
+      </w:r>
+      <w:proofErr w:type="spellStart"/>
+      <w:r>
+        <w:t>BlogShare</w:t>
+      </w:r>
+      <w:proofErr w:type="spellEnd"/>
+      <w:r>
+        <w:t xml:space="preserve"> consists of the following files. </w:t>
       </w:r>
     </w:p>
     <w:p/>
@@ -340,11 +431,16 @@
     </w:p>
     <w:p/>
     <w:p>
+      <w:proofErr w:type="gramStart"/>
       <w:r>
         <w:t xml:space="preserve">Home.html  </w:t>
       </w:r>
       <w:r>
-        <w:t>- Derek</w:t>
+        <w:t>-</w:t>
+      </w:r>
+      <w:proofErr w:type="gramEnd"/>
+      <w:r>
+        <w:t xml:space="preserve"> Derek</w:t>
       </w:r>
       <w:r>
         <w:t xml:space="preserve"> </w:t>
@@ -453,11 +549,11 @@
     </w:p>
     <w:p/>
     <w:p>
-      <w:bookmarkStart w:id="0" w:name="_GoBack"/>
-      <w:bookmarkEnd w:id="0"/>
+      <w:proofErr w:type="gramStart"/>
       <w:r>
         <w:t>8 html pages in total.</w:t>
       </w:r>
+      <w:proofErr w:type="gramEnd"/>
     </w:p>
     <w:p/>
     <w:p>
@@ -467,82 +563,110 @@
     </w:p>
     <w:p/>
     <w:p>
+      <w:proofErr w:type="spellStart"/>
       <w:r>
         <w:t>Home.jsp</w:t>
       </w:r>
+      <w:proofErr w:type="spellEnd"/>
       <w:r>
         <w:t xml:space="preserve"> - Derek</w:t>
       </w:r>
     </w:p>
     <w:p>
+      <w:proofErr w:type="spellStart"/>
       <w:r>
         <w:t>Profile.jsp</w:t>
       </w:r>
+      <w:proofErr w:type="spellEnd"/>
       <w:r>
         <w:t xml:space="preserve"> - Jan</w:t>
       </w:r>
     </w:p>
     <w:p>
+      <w:proofErr w:type="spellStart"/>
       <w:r>
         <w:t>ProfileEdit.jsp</w:t>
       </w:r>
+      <w:proofErr w:type="spellEnd"/>
       <w:r>
         <w:t xml:space="preserve"> - Jan</w:t>
       </w:r>
     </w:p>
     <w:p>
+      <w:proofErr w:type="spellStart"/>
       <w:r>
         <w:t>Blog.jsp</w:t>
       </w:r>
+      <w:proofErr w:type="spellEnd"/>
       <w:r>
         <w:t xml:space="preserve"> - Vince</w:t>
       </w:r>
     </w:p>
     <w:p>
+      <w:proofErr w:type="spellStart"/>
       <w:r>
         <w:t>BlogEdit.jsp</w:t>
       </w:r>
+      <w:proofErr w:type="spellEnd"/>
       <w:r>
         <w:t xml:space="preserve"> - Vince</w:t>
       </w:r>
     </w:p>
     <w:p>
+      <w:proofErr w:type="spellStart"/>
       <w:r>
         <w:t>PostEdit.jsp</w:t>
       </w:r>
+      <w:proofErr w:type="spellEnd"/>
       <w:r>
         <w:t xml:space="preserve"> - Vince</w:t>
       </w:r>
     </w:p>
     <w:p>
+      <w:proofErr w:type="spellStart"/>
       <w:r>
         <w:t>SearchBar.jsp</w:t>
       </w:r>
-      <w:r>
-        <w:t xml:space="preserve"> - Jan</w:t>
-      </w:r>
-    </w:p>
-    <w:p>
+      <w:proofErr w:type="spellEnd"/>
+      <w:r>
+        <w:t xml:space="preserve"> - Derek</w:t>
+      </w:r>
+    </w:p>
+    <w:p>
+      <w:proofErr w:type="spellStart"/>
       <w:r>
         <w:t>SearchResults.jsp</w:t>
       </w:r>
+      <w:proofErr w:type="spellEnd"/>
       <w:r>
         <w:t xml:space="preserve"> - Derek</w:t>
       </w:r>
     </w:p>
     <w:p>
+      <w:proofErr w:type="spellStart"/>
       <w:r>
         <w:t>Error.jsp</w:t>
       </w:r>
+      <w:proofErr w:type="spellEnd"/>
       <w:r>
         <w:t xml:space="preserve"> - Derek</w:t>
       </w:r>
     </w:p>
     <w:p/>
     <w:p>
-      <w:r>
-        <w:t>9 jsp pages in total.</w:t>
-      </w:r>
+      <w:proofErr w:type="gramStart"/>
+      <w:r>
+        <w:t xml:space="preserve">9 </w:t>
+      </w:r>
+      <w:proofErr w:type="spellStart"/>
+      <w:r>
+        <w:t>jsp</w:t>
+      </w:r>
+      <w:proofErr w:type="spellEnd"/>
+      <w:r>
+        <w:t xml:space="preserve"> pages in total.</w:t>
+      </w:r>
+      <w:proofErr w:type="gramEnd"/>
     </w:p>
     <w:p/>
     <w:p/>
@@ -610,7 +734,15 @@
         </w:numPr>
       </w:pPr>
       <w:r>
-        <w:t>HTML Elements (tables, divs)</w:t>
+        <w:t xml:space="preserve">HTML Elements (tables, </w:t>
+      </w:r>
+      <w:proofErr w:type="spellStart"/>
+      <w:r>
+        <w:t>divs</w:t>
+      </w:r>
+      <w:proofErr w:type="spellEnd"/>
+      <w:r>
+        <w:t>)</w:t>
       </w:r>
     </w:p>
     <w:p>
@@ -621,13 +753,36 @@
           <w:numId w:val="8"/>
         </w:numPr>
       </w:pPr>
+      <w:proofErr w:type="spellStart"/>
       <w:r>
         <w:t>etc</w:t>
       </w:r>
-    </w:p>
-    <w:p>
-      <w:r>
-        <w:t xml:space="preserve">PageResize.css,..may also end up being a .jsp file. </w:t>
+      <w:proofErr w:type="spellEnd"/>
+    </w:p>
+    <w:p>
+      <w:proofErr w:type="gramStart"/>
+      <w:r>
+        <w:t>PageResize.</w:t>
+      </w:r>
+      <w:proofErr w:type="spellStart"/>
+      <w:r>
+        <w:t>css</w:t>
+      </w:r>
+      <w:proofErr w:type="spellEnd"/>
+      <w:r>
+        <w:t>,..may</w:t>
+      </w:r>
+      <w:proofErr w:type="gramEnd"/>
+      <w:r>
+        <w:t xml:space="preserve"> also end up being a .</w:t>
+      </w:r>
+      <w:proofErr w:type="spellStart"/>
+      <w:r>
+        <w:t>jsp</w:t>
+      </w:r>
+      <w:proofErr w:type="spellEnd"/>
+      <w:r>
+        <w:t xml:space="preserve"> file. </w:t>
       </w:r>
     </w:p>
     <w:p>
@@ -651,14 +806,27 @@
         <w:t xml:space="preserve"> a version of</w:t>
       </w:r>
       <w:r>
-        <w:t xml:space="preserve"> TomCat 8.0</w:t>
-      </w:r>
-    </w:p>
-    <w:p/>
-    <w:p/>
-    <w:p>
-      <w:r>
-        <w:t xml:space="preserve">BlogShare’s content, user credentials and associated data will be stored in a </w:t>
+        <w:t xml:space="preserve"> </w:t>
+      </w:r>
+      <w:proofErr w:type="spellStart"/>
+      <w:r>
+        <w:t>TomCat</w:t>
+      </w:r>
+      <w:proofErr w:type="spellEnd"/>
+      <w:r>
+        <w:t xml:space="preserve"> 8.0</w:t>
+      </w:r>
+    </w:p>
+    <w:p/>
+    <w:p/>
+    <w:p>
+      <w:proofErr w:type="spellStart"/>
+      <w:r>
+        <w:t>BlogShare’s</w:t>
+      </w:r>
+      <w:proofErr w:type="spellEnd"/>
+      <w:r>
+        <w:t xml:space="preserve"> content, user credentials and associated data will be stored in a </w:t>
       </w:r>
     </w:p>
     <w:p>
@@ -666,8 +834,13 @@
         <w:t>MYSQL database</w:t>
       </w:r>
       <w:r>
-        <w:t xml:space="preserve"> named BlogShareData</w:t>
-      </w:r>
+        <w:t xml:space="preserve"> named </w:t>
+      </w:r>
+      <w:proofErr w:type="spellStart"/>
+      <w:r>
+        <w:t>BlogShareData</w:t>
+      </w:r>
+      <w:proofErr w:type="spellEnd"/>
       <w:r>
         <w:t>.</w:t>
       </w:r>
@@ -700,8 +873,13 @@
     </w:p>
     <w:p>
       <w:r>
-        <w:t>- User_Blogs</w:t>
-      </w:r>
+        <w:t xml:space="preserve">- </w:t>
+      </w:r>
+      <w:proofErr w:type="spellStart"/>
+      <w:r>
+        <w:t>User_Blogs</w:t>
+      </w:r>
+      <w:proofErr w:type="spellEnd"/>
     </w:p>
     <w:p>
       <w:r>
@@ -710,8 +888,13 @@
     </w:p>
     <w:p>
       <w:r>
-        <w:t>- User_Posts</w:t>
-      </w:r>
+        <w:t xml:space="preserve">- </w:t>
+      </w:r>
+      <w:proofErr w:type="spellStart"/>
+      <w:r>
+        <w:t>User_Posts</w:t>
+      </w:r>
+      <w:proofErr w:type="spellEnd"/>
     </w:p>
     <w:p>
       <w:r>
@@ -720,8 +903,13 @@
     </w:p>
     <w:p>
       <w:r>
-        <w:t>- User_Edits</w:t>
-      </w:r>
+        <w:t xml:space="preserve">- </w:t>
+      </w:r>
+      <w:proofErr w:type="spellStart"/>
+      <w:r>
+        <w:t>User_Edits</w:t>
+      </w:r>
+      <w:proofErr w:type="spellEnd"/>
     </w:p>
     <w:p/>
     <w:p>
@@ -744,7 +932,15 @@
         <w:t xml:space="preserve"> author</w:t>
       </w:r>
       <w:r>
-        <w:t xml:space="preserve"> make ZERO or MANY </w:t>
+        <w:t xml:space="preserve"> </w:t>
+      </w:r>
+      <w:proofErr w:type="gramStart"/>
+      <w:r>
+        <w:t>make</w:t>
+      </w:r>
+      <w:proofErr w:type="gramEnd"/>
+      <w:r>
+        <w:t xml:space="preserve"> ZERO or MANY </w:t>
       </w:r>
       <w:r>
         <w:rPr>
@@ -1114,13 +1310,21 @@
     <w:p/>
     <w:p>
       <w:r>
-        <w:t xml:space="preserve">0.1 - </w:t>
+        <w:t xml:space="preserve">0.1 </w:t>
+      </w:r>
+      <w:proofErr w:type="gramStart"/>
+      <w:r>
+        <w:t xml:space="preserve">- </w:t>
       </w:r>
       <w:r>
         <w:t xml:space="preserve"> </w:t>
       </w:r>
       <w:r>
-        <w:t>Sept 25th</w:t>
+        <w:t>Sept</w:t>
+      </w:r>
+      <w:proofErr w:type="gramEnd"/>
+      <w:r>
+        <w:t xml:space="preserve"> 25th</w:t>
       </w:r>
     </w:p>
     <w:p/>
@@ -1190,8 +1394,13 @@
         <w:t xml:space="preserve"> and Develop</w:t>
       </w:r>
       <w:r>
-        <w:t xml:space="preserve"> CSS Style Sheets for Look and Feel of BlogShare</w:t>
-      </w:r>
+        <w:t xml:space="preserve"> CSS Style Sheets for Look and Feel of </w:t>
+      </w:r>
+      <w:proofErr w:type="spellStart"/>
+      <w:r>
+        <w:t>BlogShare</w:t>
+      </w:r>
+      <w:proofErr w:type="spellEnd"/>
     </w:p>
     <w:p>
       <w:r>
@@ -1284,7 +1493,23 @@
     <w:p>
       <w:r>
         <w:tab/>
-        <w:t>(Create users, create blogs/posts,  configure blog/post settings , etc)</w:t>
+        <w:t>(Create users, create blogs/posts</w:t>
+      </w:r>
+      <w:proofErr w:type="gramStart"/>
+      <w:r>
+        <w:t>,  configure</w:t>
+      </w:r>
+      <w:proofErr w:type="gramEnd"/>
+      <w:r>
+        <w:t xml:space="preserve"> blog/post settings , </w:t>
+      </w:r>
+      <w:proofErr w:type="spellStart"/>
+      <w:r>
+        <w:t>etc</w:t>
+      </w:r>
+      <w:proofErr w:type="spellEnd"/>
+      <w:r>
+        <w:t>)</w:t>
       </w:r>
     </w:p>
     <w:p>
@@ -1357,7 +1582,15 @@
     <w:p>
       <w:r>
         <w:tab/>
-        <w:t>(Edit contents of post, build edit history,  remove edit, credit co-authors)</w:t>
+        <w:t>(Edit contents of post, build edit history</w:t>
+      </w:r>
+      <w:proofErr w:type="gramStart"/>
+      <w:r>
+        <w:t>,  remove</w:t>
+      </w:r>
+      <w:proofErr w:type="gramEnd"/>
+      <w:r>
+        <w:t xml:space="preserve"> edit, credit co-authors)</w:t>
       </w:r>
     </w:p>
     <w:p>
@@ -1415,7 +1648,15 @@
         </w:numPr>
       </w:pPr>
       <w:r>
-        <w:t xml:space="preserve">Bug Fixes with content of pages. </w:t>
+        <w:t xml:space="preserve">Bug </w:t>
+      </w:r>
+      <w:proofErr w:type="gramStart"/>
+      <w:r>
+        <w:t>Fixes</w:t>
+      </w:r>
+      <w:proofErr w:type="gramEnd"/>
+      <w:r>
+        <w:t xml:space="preserve"> with content of pages. </w:t>
       </w:r>
     </w:p>
     <w:p>
@@ -1427,7 +1668,15 @@
         </w:numPr>
       </w:pPr>
       <w:r>
-        <w:t>Bug Fixes with database a</w:t>
+        <w:t xml:space="preserve">Bug </w:t>
+      </w:r>
+      <w:proofErr w:type="gramStart"/>
+      <w:r>
+        <w:t>Fixes</w:t>
+      </w:r>
+      <w:proofErr w:type="gramEnd"/>
+      <w:r>
+        <w:t xml:space="preserve"> with database a</w:t>
       </w:r>
       <w:r>
         <w:t>rchitecture.</w:t>
@@ -1442,7 +1691,15 @@
         </w:numPr>
       </w:pPr>
       <w:r>
-        <w:t>Bug Fixes with system a</w:t>
+        <w:t xml:space="preserve">Bug </w:t>
+      </w:r>
+      <w:proofErr w:type="gramStart"/>
+      <w:r>
+        <w:t>Fixes</w:t>
+      </w:r>
+      <w:proofErr w:type="gramEnd"/>
+      <w:r>
+        <w:t xml:space="preserve"> with system a</w:t>
       </w:r>
       <w:r>
         <w:t>rchitecture.</w:t>

</xml_diff>